<commit_message>
modify motto gao 2019.05.23
</commit_message>
<xml_diff>
--- a/101-motto.docx
+++ b/101-motto.docx
@@ -10,9 +10,6 @@
           <w:numId w:val="1"/>
         </w:numPr>
         <w:ind w:firstLineChars="0"/>
-        <w:rPr>
-          <w:rFonts w:hint="eastAsia"/>
-        </w:rPr>
       </w:pPr>
       <w:r>
         <w:rPr>
@@ -29,9 +26,6 @@
           <w:numId w:val="1"/>
         </w:numPr>
         <w:ind w:firstLineChars="0"/>
-        <w:rPr>
-          <w:rFonts w:hint="eastAsia"/>
-        </w:rPr>
       </w:pPr>
       <w:r>
         <w:rPr>
@@ -136,9 +130,6 @@
       <w:pPr>
         <w:pStyle w:val="a3"/>
         <w:ind w:left="360" w:firstLineChars="0" w:firstLine="0"/>
-        <w:rPr>
-          <w:rFonts w:hint="eastAsia"/>
-        </w:rPr>
       </w:pPr>
       <w:r>
         <w:rPr>
@@ -241,9 +232,6 @@
       <w:pPr>
         <w:pStyle w:val="a3"/>
         <w:ind w:left="360" w:firstLineChars="0" w:firstLine="0"/>
-        <w:rPr>
-          <w:rFonts w:hint="eastAsia"/>
-        </w:rPr>
       </w:pPr>
       <w:r>
         <w:rPr>
@@ -322,9 +310,6 @@
       <w:pPr>
         <w:pStyle w:val="a3"/>
         <w:ind w:left="360" w:firstLineChars="0" w:firstLine="0"/>
-        <w:rPr>
-          <w:rFonts w:hint="eastAsia"/>
-        </w:rPr>
       </w:pPr>
       <w:r>
         <w:rPr>
@@ -421,9 +406,6 @@
           <w:numId w:val="1"/>
         </w:numPr>
         <w:ind w:firstLineChars="0"/>
-        <w:rPr>
-          <w:rFonts w:hint="eastAsia"/>
-        </w:rPr>
       </w:pPr>
       <w:r>
         <w:rPr>
@@ -440,9 +422,6 @@
           <w:numId w:val="1"/>
         </w:numPr>
         <w:ind w:firstLineChars="0"/>
-        <w:rPr>
-          <w:rFonts w:hint="eastAsia"/>
-        </w:rPr>
       </w:pPr>
       <w:r>
         <w:rPr>
@@ -479,9 +458,6 @@
           <w:numId w:val="1"/>
         </w:numPr>
         <w:ind w:firstLineChars="0"/>
-        <w:rPr>
-          <w:rFonts w:hint="eastAsia"/>
-        </w:rPr>
       </w:pPr>
       <w:r>
         <w:rPr>
@@ -554,27 +530,12 @@
           <w:numId w:val="1"/>
         </w:numPr>
         <w:ind w:firstLineChars="0"/>
-        <w:rPr>
-          <w:rFonts w:hint="eastAsia"/>
-        </w:rPr>
-      </w:pPr>
-      <w:r>
-        <w:rPr>
-          <w:rFonts w:hint="eastAsia"/>
-        </w:rPr>
-        <w:t>与百姓有缘才来斯地</w:t>
-      </w:r>
-      <w:r>
-        <w:rPr>
-          <w:rFonts w:hint="eastAsia"/>
-        </w:rPr>
-        <w:t>，期寸心无愧不负</w:t>
-      </w:r>
-      <w:r>
-        <w:rPr>
-          <w:rFonts w:hint="eastAsia"/>
-        </w:rPr>
-        <w:t>斯民</w:t>
+      </w:pPr>
+      <w:r>
+        <w:rPr>
+          <w:rFonts w:hint="eastAsia"/>
+        </w:rPr>
+        <w:t>与百姓有缘才来斯地，期寸心无愧不负斯民</w:t>
       </w:r>
       <w:r>
         <w:rPr>
@@ -597,9 +558,6 @@
           <w:numId w:val="1"/>
         </w:numPr>
         <w:ind w:firstLineChars="0"/>
-        <w:rPr>
-          <w:rFonts w:hint="eastAsia"/>
-        </w:rPr>
       </w:pPr>
       <w:r>
         <w:rPr>
@@ -616,9 +574,6 @@
           <w:numId w:val="1"/>
         </w:numPr>
         <w:ind w:firstLineChars="0"/>
-        <w:rPr>
-          <w:rFonts w:hint="eastAsia"/>
-        </w:rPr>
       </w:pPr>
       <w:r>
         <w:rPr>
@@ -649,9 +604,6 @@
           <w:numId w:val="1"/>
         </w:numPr>
         <w:ind w:firstLineChars="0"/>
-        <w:rPr>
-          <w:rFonts w:hint="eastAsia"/>
-        </w:rPr>
       </w:pPr>
       <w:proofErr w:type="gramStart"/>
       <w:r>
@@ -690,9 +642,6 @@
           <w:numId w:val="1"/>
         </w:numPr>
         <w:ind w:firstLineChars="0"/>
-        <w:rPr>
-          <w:rFonts w:hint="eastAsia"/>
-        </w:rPr>
       </w:pPr>
       <w:r>
         <w:rPr>
@@ -751,9 +700,6 @@
           <w:numId w:val="1"/>
         </w:numPr>
         <w:ind w:firstLineChars="0"/>
-        <w:rPr>
-          <w:rFonts w:hint="eastAsia"/>
-        </w:rPr>
       </w:pPr>
       <w:r>
         <w:rPr>
@@ -790,9 +736,6 @@
           <w:numId w:val="1"/>
         </w:numPr>
         <w:ind w:firstLineChars="0"/>
-        <w:rPr>
-          <w:rFonts w:hint="eastAsia"/>
-        </w:rPr>
       </w:pPr>
       <w:proofErr w:type="gramStart"/>
       <w:r>
@@ -823,9 +766,6 @@
           <w:numId w:val="1"/>
         </w:numPr>
         <w:ind w:firstLineChars="0"/>
-        <w:rPr>
-          <w:rFonts w:hint="eastAsia"/>
-        </w:rPr>
       </w:pPr>
       <w:r>
         <w:rPr>
@@ -842,9 +782,6 @@
           <w:numId w:val="1"/>
         </w:numPr>
         <w:ind w:firstLineChars="0"/>
-        <w:rPr>
-          <w:rFonts w:hint="eastAsia"/>
-        </w:rPr>
       </w:pPr>
       <w:r>
         <w:rPr>
@@ -861,9 +798,6 @@
           <w:numId w:val="1"/>
         </w:numPr>
         <w:ind w:firstLineChars="0"/>
-        <w:rPr>
-          <w:rFonts w:hint="eastAsia"/>
-        </w:rPr>
       </w:pPr>
       <w:r>
         <w:rPr>
@@ -893,9 +827,6 @@
           <w:numId w:val="1"/>
         </w:numPr>
         <w:ind w:firstLineChars="0"/>
-        <w:rPr>
-          <w:rFonts w:hint="eastAsia"/>
-        </w:rPr>
       </w:pPr>
       <w:r>
         <w:rPr>
@@ -912,9 +843,6 @@
           <w:numId w:val="1"/>
         </w:numPr>
         <w:ind w:firstLineChars="0"/>
-        <w:rPr>
-          <w:rFonts w:hint="eastAsia"/>
-        </w:rPr>
       </w:pPr>
       <w:r>
         <w:rPr>
@@ -976,15 +904,245 @@
           <w:numId w:val="1"/>
         </w:numPr>
         <w:ind w:firstLineChars="0"/>
-        <w:rPr>
-          <w:rFonts w:hint="eastAsia"/>
-        </w:rPr>
       </w:pPr>
       <w:r>
         <w:rPr>
           <w:rFonts w:hint="eastAsia"/>
         </w:rPr>
         <w:t>过去的生活充满遗憾，我的灵魂备受摧残；我希望前路义无反顾，在暴雨中找到安宁</w:t>
+      </w:r>
+    </w:p>
+    <w:p>
+      <w:pPr>
+        <w:pStyle w:val="a3"/>
+        <w:numPr>
+          <w:ilvl w:val="0"/>
+          <w:numId w:val="1"/>
+        </w:numPr>
+        <w:ind w:firstLineChars="0"/>
+        <w:rPr>
+          <w:rFonts w:hint="eastAsia"/>
+        </w:rPr>
+      </w:pPr>
+      <w:r>
+        <w:rPr>
+          <w:rFonts w:hint="eastAsia"/>
+        </w:rPr>
+        <w:t>存乎</w:t>
+      </w:r>
+      <w:proofErr w:type="gramStart"/>
+      <w:r>
+        <w:rPr>
+          <w:rFonts w:hint="eastAsia"/>
+        </w:rPr>
+        <w:t>人着</w:t>
+      </w:r>
+      <w:proofErr w:type="gramEnd"/>
+      <w:r>
+        <w:rPr>
+          <w:rFonts w:hint="eastAsia"/>
+        </w:rPr>
+        <w:t>，</w:t>
+      </w:r>
+      <w:proofErr w:type="gramStart"/>
+      <w:r>
+        <w:rPr>
+          <w:rFonts w:hint="eastAsia"/>
+        </w:rPr>
+        <w:t>莫良于</w:t>
+      </w:r>
+      <w:proofErr w:type="gramEnd"/>
+      <w:r>
+        <w:rPr>
+          <w:rFonts w:hint="eastAsia"/>
+        </w:rPr>
+        <w:t>眸。以眼观心，以像问命。知人者智，自知者明。</w:t>
+      </w:r>
+    </w:p>
+    <w:p>
+      <w:pPr>
+        <w:pStyle w:val="a3"/>
+        <w:numPr>
+          <w:ilvl w:val="0"/>
+          <w:numId w:val="1"/>
+        </w:numPr>
+        <w:ind w:firstLineChars="0"/>
+        <w:rPr>
+          <w:rFonts w:hint="eastAsia"/>
+        </w:rPr>
+      </w:pPr>
+      <w:r>
+        <w:rPr>
+          <w:rFonts w:hint="eastAsia"/>
+        </w:rPr>
+        <w:t>盼与你同行这人间百年长路，数尽余生的朝朝暮暮</w:t>
+      </w:r>
+    </w:p>
+    <w:p>
+      <w:pPr>
+        <w:pStyle w:val="a3"/>
+        <w:numPr>
+          <w:ilvl w:val="0"/>
+          <w:numId w:val="1"/>
+        </w:numPr>
+        <w:ind w:firstLineChars="0"/>
+        <w:rPr>
+          <w:rFonts w:hint="eastAsia"/>
+        </w:rPr>
+      </w:pPr>
+      <w:r>
+        <w:rPr>
+          <w:rFonts w:hint="eastAsia"/>
+        </w:rPr>
+        <w:t>纵有万般非我许，愿得白马</w:t>
+      </w:r>
+      <w:proofErr w:type="gramStart"/>
+      <w:r>
+        <w:rPr>
+          <w:rFonts w:hint="eastAsia"/>
+        </w:rPr>
+        <w:t>啸</w:t>
+      </w:r>
+      <w:proofErr w:type="gramEnd"/>
+      <w:r>
+        <w:rPr>
+          <w:rFonts w:hint="eastAsia"/>
+        </w:rPr>
+        <w:t>西风</w:t>
+      </w:r>
+    </w:p>
+    <w:p>
+      <w:pPr>
+        <w:pStyle w:val="a3"/>
+        <w:numPr>
+          <w:ilvl w:val="0"/>
+          <w:numId w:val="1"/>
+        </w:numPr>
+        <w:ind w:firstLineChars="0"/>
+        <w:rPr>
+          <w:rFonts w:hint="eastAsia"/>
+        </w:rPr>
+      </w:pPr>
+      <w:r>
+        <w:rPr>
+          <w:rFonts w:hint="eastAsia"/>
+        </w:rPr>
+        <w:t>我真的用尽全力了，</w:t>
+      </w:r>
+      <w:proofErr w:type="gramStart"/>
+      <w:r>
+        <w:rPr>
+          <w:rFonts w:hint="eastAsia"/>
+        </w:rPr>
+        <w:t>春晚没有</w:t>
+      </w:r>
+      <w:proofErr w:type="gramEnd"/>
+      <w:r>
+        <w:rPr>
+          <w:rFonts w:hint="eastAsia"/>
+        </w:rPr>
+        <w:t>出现，心里一定会有波动的，但是我还是很庆幸我做了足够多的努力，这些努力让你</w:t>
+      </w:r>
+      <w:r>
+        <w:rPr>
+          <w:rFonts w:hint="eastAsia"/>
+        </w:rPr>
+        <w:t>在得到的时候，觉得很踏实，然后在失去的时候，也不会有太多的遗憾</w:t>
+      </w:r>
+    </w:p>
+    <w:p>
+      <w:pPr>
+        <w:pStyle w:val="a3"/>
+        <w:numPr>
+          <w:ilvl w:val="0"/>
+          <w:numId w:val="1"/>
+        </w:numPr>
+        <w:ind w:firstLineChars="0"/>
+        <w:rPr>
+          <w:rFonts w:hint="eastAsia"/>
+        </w:rPr>
+      </w:pPr>
+      <w:r>
+        <w:rPr>
+          <w:rFonts w:hint="eastAsia"/>
+        </w:rPr>
+        <w:t>情爱是人世间不带血的痛苦</w:t>
+      </w:r>
+    </w:p>
+    <w:p>
+      <w:pPr>
+        <w:pStyle w:val="a3"/>
+        <w:numPr>
+          <w:ilvl w:val="0"/>
+          <w:numId w:val="1"/>
+        </w:numPr>
+        <w:ind w:firstLineChars="0"/>
+        <w:rPr>
+          <w:rFonts w:hint="eastAsia"/>
+        </w:rPr>
+      </w:pPr>
+      <w:r>
+        <w:rPr>
+          <w:rFonts w:hint="eastAsia"/>
+        </w:rPr>
+        <w:t>开始终结总是没变改，一生所爱忍让白云外</w:t>
+      </w:r>
+    </w:p>
+    <w:p>
+      <w:pPr>
+        <w:pStyle w:val="a3"/>
+        <w:numPr>
+          <w:ilvl w:val="0"/>
+          <w:numId w:val="1"/>
+        </w:numPr>
+        <w:ind w:firstLineChars="0"/>
+        <w:rPr>
+          <w:rFonts w:hint="eastAsia"/>
+        </w:rPr>
+      </w:pPr>
+      <w:r>
+        <w:rPr>
+          <w:rFonts w:hint="eastAsia"/>
+        </w:rPr>
+        <w:t>随便记住我，然后忘了吧</w:t>
+      </w:r>
+    </w:p>
+    <w:p>
+      <w:pPr>
+        <w:pStyle w:val="a3"/>
+        <w:numPr>
+          <w:ilvl w:val="0"/>
+          <w:numId w:val="1"/>
+        </w:numPr>
+        <w:ind w:firstLineChars="0"/>
+        <w:rPr>
+          <w:rFonts w:hint="eastAsia"/>
+        </w:rPr>
+      </w:pPr>
+      <w:r>
+        <w:rPr>
+          <w:rFonts w:hint="eastAsia"/>
+        </w:rPr>
+        <w:t>我一直在等待，等待有人能代替你的离开</w:t>
+      </w:r>
+    </w:p>
+    <w:p>
+      <w:pPr>
+        <w:pStyle w:val="a3"/>
+        <w:numPr>
+          <w:ilvl w:val="0"/>
+          <w:numId w:val="1"/>
+        </w:numPr>
+        <w:ind w:firstLineChars="0"/>
+        <w:rPr>
+          <w:rFonts w:hint="eastAsia"/>
+        </w:rPr>
+      </w:pPr>
+      <w:r>
+        <w:rPr>
+          <w:rFonts w:hint="eastAsia"/>
+        </w:rPr>
+        <w:t>世界上最不开心的人是想太多和懂太多的人</w:t>
       </w:r>
     </w:p>
     <w:p>

</xml_diff>